<commit_message>
Implemented rules for reports - most and least recommended activities, most and least satisfied users
</commit_message>
<xml_diff>
--- a/Predlog Projekata_2021_SW35_2016.docx
+++ b/Predlog Projekata_2021_SW35_2016.docx
@@ -529,7 +529,7 @@
         <w:rPr>
           <w:sz w:val="24"/>
         </w:rPr>
-        <w:t>view activity/place profile</w:t>
+        <w:t>view activity profile</w:t>
       </w:r>
     </w:p>
     <w:p>
@@ -619,7 +619,7 @@
         <w:rPr>
           <w:sz w:val="24"/>
         </w:rPr>
-        <w:t>view and edit profile</w:t>
+        <w:t>view profile</w:t>
       </w:r>
     </w:p>
     <w:p>
@@ -690,7 +690,15 @@
         <w:rPr>
           <w:sz w:val="24"/>
         </w:rPr>
-        <w:t>view and edit profile</w:t>
+        <w:t xml:space="preserve">view </w:t>
+      </w:r>
+      <w:bookmarkStart w:id="0" w:name="_GoBack"/>
+      <w:bookmarkEnd w:id="0"/>
+      <w:r>
+        <w:rPr>
+          <w:sz w:val="24"/>
+        </w:rPr>
+        <w:t>profile</w:t>
       </w:r>
     </w:p>
     <w:p>
@@ -901,16 +909,7 @@
           <w:sz w:val="24"/>
           <w:lang w:val="hu-HU"/>
         </w:rPr>
-        <w:t>Special occasion ( Yes | N</w:t>
-      </w:r>
-      <w:bookmarkStart w:id="0" w:name="_GoBack"/>
-      <w:bookmarkEnd w:id="0"/>
-      <w:r>
-        <w:rPr>
-          <w:sz w:val="24"/>
-          <w:lang w:val="hu-HU"/>
-        </w:rPr>
-        <w:t>o )</w:t>
+        <w:t>Special occasion ( Yes | No )</w:t>
       </w:r>
     </w:p>
     <w:p>
@@ -3453,7 +3452,7 @@
         <v:path o:extrusionok="f" gradientshapeok="t" o:connecttype="rect"/>
         <o:lock v:ext="edit" aspectratio="t"/>
       </v:shapetype>
-      <v:shape id="_x0000_i1028" type="#_x0000_t75" style="width:11.5pt;height:11.5pt" o:bullet="t">
+      <v:shape id="_x0000_i1033" type="#_x0000_t75" style="width:11.5pt;height:11.5pt" o:bullet="t">
         <v:imagedata r:id="rId1" o:title="msoB737"/>
       </v:shape>
     </w:pict>
@@ -6730,7 +6729,7 @@
 </file>
 
 <file path=customXml/itemProps1.xml><?xml version="1.0" encoding="utf-8"?>
-<ds:datastoreItem xmlns:ds="http://schemas.openxmlformats.org/officeDocument/2006/customXml" ds:itemID="{EF72BC96-1DD9-41B0-BD82-D2FEDE61966F}">
+<ds:datastoreItem xmlns:ds="http://schemas.openxmlformats.org/officeDocument/2006/customXml" ds:itemID="{2B3CEBD0-9685-4398-BD48-6DFC8B0B5AED}">
   <ds:schemaRefs>
     <ds:schemaRef ds:uri="http://schemas.openxmlformats.org/officeDocument/2006/bibliography"/>
   </ds:schemaRefs>

</xml_diff>